<commit_message>
Update and rename Data Issues document
</commit_message>
<xml_diff>
--- a/documentation/docs/Data Issues.docx
+++ b/documentation/docs/Data Issues.docx
@@ -3,6 +3,18 @@
 <w:document xmlns:wpc="http://schemas.microsoft.com/office/word/2010/wordprocessingCanvas" xmlns:cx="http://schemas.microsoft.com/office/drawing/2014/chartex" xmlns:cx1="http://schemas.microsoft.com/office/drawing/2015/9/8/chartex" xmlns:cx2="http://schemas.microsoft.com/office/drawing/2015/10/21/chartex" xmlns:cx3="http://schemas.microsoft.com/office/drawing/2016/5/9/chartex" xmlns:cx4="http://schemas.microsoft.com/office/drawing/2016/5/10/chartex" xmlns:cx5="http://schemas.microsoft.com/office/drawing/2016/5/11/chartex" xmlns:cx6="http://schemas.microsoft.com/office/drawing/2016/5/12/chartex" xmlns:cx7="http://schemas.microsoft.com/office/drawing/2016/5/13/chartex" xmlns:cx8="http://schemas.microsoft.com/office/drawing/2016/5/14/chartex" xmlns:mc="http://schemas.openxmlformats.org/markup-compatibility/2006" xmlns:aink="http://schemas.microsoft.com/office/drawing/2016/ink" xmlns:am3d="http://schemas.microsoft.com/office/drawing/2017/model3d" xmlns:o="urn:schemas-microsoft-com:office:office" xmlns:oel="http://schemas.microsoft.com/office/2019/extlst" xmlns:r="http://schemas.openxmlformats.org/officeDocument/2006/relationships" xmlns:m="http://schemas.openxmlformats.org/officeDocument/2006/math" xmlns:v="urn:schemas-microsoft-com:vml" xmlns:wp14="http://schemas.microsoft.com/office/word/2010/wordprocessingDrawing" xmlns:wp="http://schemas.openxmlformats.org/drawingml/2006/wordprocessingDrawing" xmlns:w10="urn:schemas-microsoft-com:office:word" xmlns:w="http://schemas.openxmlformats.org/wordprocessingml/2006/main" xmlns:w14="http://schemas.microsoft.com/office/word/2010/wordml" xmlns:w15="http://schemas.microsoft.com/office/word/2012/wordml" xmlns:w16cex="http://schemas.microsoft.com/office/word/2018/wordml/cex" xmlns:w16cid="http://schemas.microsoft.com/office/word/2016/wordml/cid" xmlns:w16="http://schemas.microsoft.com/office/word/2018/wordml" xmlns:w16sdtdh="http://schemas.microsoft.com/office/word/2020/wordml/sdtdatahash" xmlns:w16se="http://schemas.microsoft.com/office/word/2015/wordml/symex" xmlns:wpg="http://schemas.microsoft.com/office/word/2010/wordprocessingGroup" xmlns:wpi="http://schemas.microsoft.com/office/word/2010/wordprocessingInk" xmlns:wne="http://schemas.microsoft.com/office/word/2006/wordml" xmlns:wps="http://schemas.microsoft.com/office/word/2010/wordprocessingShape" mc:Ignorable="w14 w15 w16se w16cid w16 w16cex w16sdtdh wp14">
   <w:body>
     <w:p>
+      <w:pPr>
+        <w:pStyle w:val="Heading1"/>
+      </w:pPr>
+      <w:r>
+        <w:t>Data Issues</w:t>
+      </w:r>
+    </w:p>
+    <w:p/>
+    <w:p>
+      <w:pPr>
+        <w:pStyle w:val="Heading2"/>
+      </w:pPr>
       <w:r>
         <w:t>Financia</w:t>
       </w:r>
@@ -25,7 +37,28 @@
         <w:t>1997, 1998, 1999, 2000, 2001, 2002, 2004, 2005, and 2009</w:t>
       </w:r>
       <w:r>
-        <w:t xml:space="preserve"> line 6l was labeled 6i</w:t>
+        <w:t xml:space="preserve"> line 6l</w:t>
+      </w:r>
+      <w:r>
+        <w:t xml:space="preserve"> (</w:t>
+      </w:r>
+      <w:r>
+        <w:t>Non-Assistance Authorized Solely Under Prior Law</w:t>
+      </w:r>
+      <w:r>
+        <w:t xml:space="preserve">) </w:t>
+      </w:r>
+      <w:r>
+        <w:t>was labeled 6i</w:t>
+      </w:r>
+      <w:r>
+        <w:t xml:space="preserve"> (</w:t>
+      </w:r>
+      <w:r>
+        <w:t>Fatherhood and Two-Parent Family Formation and Maintenance Programs</w:t>
+      </w:r>
+      <w:r>
+        <w:t>).</w:t>
       </w:r>
     </w:p>
     <w:p>
@@ -37,7 +70,43 @@
         </w:numPr>
       </w:pPr>
       <w:r>
-        <w:t>Awarded + Carryover – Transfers – Expenditures != Unliquidated obligations + Unobligated balance, especially in early years (1997-2009)</w:t>
+        <w:t>The sum of a</w:t>
+      </w:r>
+      <w:r>
+        <w:t xml:space="preserve">warded </w:t>
+      </w:r>
+      <w:r>
+        <w:t>(1) and c</w:t>
+      </w:r>
+      <w:r>
+        <w:t xml:space="preserve">arryover </w:t>
+      </w:r>
+      <w:r>
+        <w:t>(5) minus transfers (2 and 3) and expenditures (24) does not equal the sum of u</w:t>
+      </w:r>
+      <w:r>
+        <w:t xml:space="preserve">nliquidated obligations </w:t>
+      </w:r>
+      <w:r>
+        <w:t>(27) and u</w:t>
+      </w:r>
+      <w:r>
+        <w:t>nobligated balance</w:t>
+      </w:r>
+      <w:r>
+        <w:t xml:space="preserve"> (28). The rate of discrepancies is especially high in </w:t>
+      </w:r>
+      <w:r>
+        <w:t>earl</w:t>
+      </w:r>
+      <w:r>
+        <w:t xml:space="preserve">ier </w:t>
+      </w:r>
+      <w:r>
+        <w:t>years (1997-2009)</w:t>
+      </w:r>
+      <w:r>
+        <w:t>. This is likely due, at least in part, to the imputation of the carryover variable in the 1997-2009 period due to its unavailability.</w:t>
       </w:r>
     </w:p>
     <w:p>
@@ -49,7 +118,7 @@
         </w:numPr>
       </w:pPr>
       <w:r>
-        <w:t>Unclear what the significance of missing values is</w:t>
+        <w:t>There are occasionally cells in the financial data with missing values. It is unclear what the significance of these missing values is.</w:t>
       </w:r>
     </w:p>
     <w:p>
@@ -64,10 +133,31 @@
         <w:t>P</w:t>
       </w:r>
       <w:r>
-        <w:t>rior to FY 2015, some like expenditures could be classified in a number of different categories.  For example, college scholarships for youth who are not parents might have been classified in education and training or in preventing out-of-wedlock pregnancies or in "Other."</w:t>
+        <w:t xml:space="preserve">rior to FY 2015, some like expenditures could be classified in a number of different categories.  For example, college scholarships for youth who are not parents might have been classified in </w:t>
+      </w:r>
+      <w:r>
+        <w:t>Work, Education, and Training Activities</w:t>
+      </w:r>
+      <w:r>
+        <w:t xml:space="preserve"> (9), </w:t>
+      </w:r>
+      <w:r>
+        <w:t>Prevention of Out-of-Wedlock Pregnancies</w:t>
+      </w:r>
+      <w:r>
+        <w:t xml:space="preserve"> (18), </w:t>
+      </w:r>
+      <w:r>
+        <w:t xml:space="preserve">or in </w:t>
+      </w:r>
+      <w:r>
+        <w:t>Other (23).</w:t>
       </w:r>
     </w:p>
     <w:p>
+      <w:pPr>
+        <w:pStyle w:val="Heading2"/>
+      </w:pPr>
       <w:r>
         <w:t>Caseload</w:t>
       </w:r>
@@ -81,7 +171,43 @@
         </w:numPr>
       </w:pPr>
       <w:r>
-        <w:t>Sum of categories does not always equal total. That is, Adult + child recipients not always equal to Total recipients. The same is true in the case of families.</w:t>
+        <w:t>The s</w:t>
+      </w:r>
+      <w:r>
+        <w:t xml:space="preserve">um of categories does not always equal </w:t>
+      </w:r>
+      <w:r>
+        <w:t>the corresponding total</w:t>
+      </w:r>
+      <w:r>
+        <w:t>. That is</w:t>
+      </w:r>
+      <w:r>
+        <w:t>, the sum of adult</w:t>
+      </w:r>
+      <w:r>
+        <w:t xml:space="preserve"> </w:t>
+      </w:r>
+      <w:r>
+        <w:t xml:space="preserve">and child </w:t>
+      </w:r>
+      <w:r>
+        <w:t xml:space="preserve">recipients </w:t>
+      </w:r>
+      <w:r>
+        <w:t xml:space="preserve">does not always </w:t>
+      </w:r>
+      <w:r>
+        <w:t xml:space="preserve">equal </w:t>
+      </w:r>
+      <w:r>
+        <w:t>the value for total recipients</w:t>
+      </w:r>
+      <w:r>
+        <w:t>.</w:t>
+      </w:r>
+      <w:r>
+        <w:t xml:space="preserve"> The same is true for the sum of the family categories and the total families variable.</w:t>
       </w:r>
     </w:p>
     <w:p>
@@ -93,7 +219,22 @@
         </w:numPr>
       </w:pPr>
       <w:r>
-        <w:t>Guam caseloads are imputed from 2002-2005.</w:t>
+        <w:t xml:space="preserve">From 2002-2005 caseloads for </w:t>
+      </w:r>
+      <w:r>
+        <w:t>Guam</w:t>
+      </w:r>
+      <w:r>
+        <w:t xml:space="preserve"> are imputed based on the </w:t>
+      </w:r>
+      <w:r>
+        <w:t>first quarter</w:t>
+      </w:r>
+      <w:r>
+        <w:t xml:space="preserve"> values from 2002</w:t>
+      </w:r>
+      <w:r>
+        <w:t>.</w:t>
       </w:r>
     </w:p>
     <w:p>
@@ -105,7 +246,13 @@
         </w:numPr>
       </w:pPr>
       <w:r>
-        <w:t>Unclear what the significance of missing values is.</w:t>
+        <w:t xml:space="preserve">There are occasionally cells in the </w:t>
+      </w:r>
+      <w:r>
+        <w:t xml:space="preserve">caseload </w:t>
+      </w:r>
+      <w:r>
+        <w:t>data with missing values. It is unclear what the significance of these missing values is.</w:t>
       </w:r>
     </w:p>
     <w:p>
@@ -117,7 +264,16 @@
         </w:numPr>
       </w:pPr>
       <w:r>
-        <w:t>In 2012 there is an error in the SSP workbook where all One Parent Family averages are set to 0 on the average tab.</w:t>
+        <w:t xml:space="preserve">In 2012 there is an error in the SSP workbook where all One Parent Family averages are set to 0 on the </w:t>
+      </w:r>
+      <w:r>
+        <w:t>FYCY2012-Families</w:t>
+      </w:r>
+      <w:r>
+        <w:t xml:space="preserve"> tab.</w:t>
+      </w:r>
+      <w:r>
+        <w:t xml:space="preserve"> This error is carried over from other tabs in the workbook.</w:t>
       </w:r>
     </w:p>
     <w:sectPr>
@@ -652,9 +808,53 @@
     <w:name w:val="Normal"/>
     <w:qFormat/>
   </w:style>
+  <w:style w:type="paragraph" w:styleId="Heading1">
+    <w:name w:val="heading 1"/>
+    <w:basedOn w:val="Normal"/>
+    <w:next w:val="Normal"/>
+    <w:link w:val="Heading1Char"/>
+    <w:uiPriority w:val="9"/>
+    <w:qFormat/>
+    <w:rsid w:val="00DE11EE"/>
+    <w:pPr>
+      <w:keepNext/>
+      <w:keepLines/>
+      <w:spacing w:before="240" w:after="0"/>
+      <w:outlineLvl w:val="0"/>
+    </w:pPr>
+    <w:rPr>
+      <w:rFonts w:asciiTheme="majorHAnsi" w:eastAsiaTheme="majorEastAsia" w:hAnsiTheme="majorHAnsi" w:cstheme="majorBidi"/>
+      <w:color w:val="2F5496" w:themeColor="accent1" w:themeShade="BF"/>
+      <w:sz w:val="32"/>
+      <w:szCs w:val="32"/>
+    </w:rPr>
+  </w:style>
+  <w:style w:type="paragraph" w:styleId="Heading2">
+    <w:name w:val="heading 2"/>
+    <w:basedOn w:val="Normal"/>
+    <w:next w:val="Normal"/>
+    <w:link w:val="Heading2Char"/>
+    <w:uiPriority w:val="9"/>
+    <w:unhideWhenUsed/>
+    <w:qFormat/>
+    <w:rsid w:val="00DE11EE"/>
+    <w:pPr>
+      <w:keepNext/>
+      <w:keepLines/>
+      <w:spacing w:before="40" w:after="0"/>
+      <w:outlineLvl w:val="1"/>
+    </w:pPr>
+    <w:rPr>
+      <w:rFonts w:asciiTheme="majorHAnsi" w:eastAsiaTheme="majorEastAsia" w:hAnsiTheme="majorHAnsi" w:cstheme="majorBidi"/>
+      <w:color w:val="2F5496" w:themeColor="accent1" w:themeShade="BF"/>
+      <w:sz w:val="26"/>
+      <w:szCs w:val="26"/>
+    </w:rPr>
+  </w:style>
   <w:style w:type="character" w:default="1" w:styleId="DefaultParagraphFont">
     <w:name w:val="Default Paragraph Font"/>
     <w:uiPriority w:val="1"/>
+    <w:semiHidden/>
     <w:unhideWhenUsed/>
   </w:style>
   <w:style w:type="table" w:default="1" w:styleId="TableNormal">
@@ -688,6 +888,32 @@
       <w:ind w:left="720"/>
       <w:contextualSpacing/>
     </w:pPr>
+  </w:style>
+  <w:style w:type="character" w:customStyle="1" w:styleId="Heading1Char">
+    <w:name w:val="Heading 1 Char"/>
+    <w:basedOn w:val="DefaultParagraphFont"/>
+    <w:link w:val="Heading1"/>
+    <w:uiPriority w:val="9"/>
+    <w:rsid w:val="00DE11EE"/>
+    <w:rPr>
+      <w:rFonts w:asciiTheme="majorHAnsi" w:eastAsiaTheme="majorEastAsia" w:hAnsiTheme="majorHAnsi" w:cstheme="majorBidi"/>
+      <w:color w:val="2F5496" w:themeColor="accent1" w:themeShade="BF"/>
+      <w:sz w:val="32"/>
+      <w:szCs w:val="32"/>
+    </w:rPr>
+  </w:style>
+  <w:style w:type="character" w:customStyle="1" w:styleId="Heading2Char">
+    <w:name w:val="Heading 2 Char"/>
+    <w:basedOn w:val="DefaultParagraphFont"/>
+    <w:link w:val="Heading2"/>
+    <w:uiPriority w:val="9"/>
+    <w:rsid w:val="00DE11EE"/>
+    <w:rPr>
+      <w:rFonts w:asciiTheme="majorHAnsi" w:eastAsiaTheme="majorEastAsia" w:hAnsiTheme="majorHAnsi" w:cstheme="majorBidi"/>
+      <w:color w:val="2F5496" w:themeColor="accent1" w:themeShade="BF"/>
+      <w:sz w:val="26"/>
+      <w:szCs w:val="26"/>
+    </w:rPr>
   </w:style>
 </w:styles>
 </file>

</xml_diff>